<commit_message>
Implemented Static Yield Inversion
</commit_message>
<xml_diff>
--- a/Yield Inversion.docx
+++ b/Yield Inversion.docx
@@ -74,7 +74,13 @@
                     <w:rPr>
                       <w:rFonts w:ascii="Cambria Math" w:hAnsi="Cambria Math"/>
                     </w:rPr>
-                    <m:t>sy</m:t>
+                    <m:t>y</m:t>
+                  </m:r>
+                  <m:r>
+                    <w:rPr>
+                      <w:rFonts w:ascii="Cambria Math" w:hAnsi="Cambria Math"/>
+                    </w:rPr>
+                    <m:t>s</m:t>
                   </m:r>
                 </m:sub>
               </m:sSub>
@@ -178,7 +184,13 @@
                     <w:rPr>
                       <w:rFonts w:ascii="Cambria Math" w:hAnsi="Cambria Math"/>
                     </w:rPr>
-                    <m:t>sy</m:t>
+                    <m:t>y</m:t>
+                  </m:r>
+                  <m:r>
+                    <w:rPr>
+                      <w:rFonts w:ascii="Cambria Math" w:hAnsi="Cambria Math"/>
+                    </w:rPr>
+                    <m:t>s</m:t>
                   </m:r>
                 </m:sub>
               </m:sSub>
@@ -371,7 +383,13 @@
                     <w:rPr>
                       <w:rFonts w:ascii="Cambria Math" w:hAnsi="Cambria Math"/>
                     </w:rPr>
-                    <m:t>sy</m:t>
+                    <m:t>y</m:t>
+                  </m:r>
+                  <m:r>
+                    <w:rPr>
+                      <w:rFonts w:ascii="Cambria Math" w:hAnsi="Cambria Math"/>
+                    </w:rPr>
+                    <m:t>s</m:t>
                   </m:r>
                 </m:sub>
               </m:sSub>
@@ -1076,7 +1094,13 @@
                     <w:rPr>
                       <w:rFonts w:ascii="Cambria Math" w:hAnsi="Cambria Math"/>
                     </w:rPr>
-                    <m:t>sy</m:t>
+                    <m:t>y</m:t>
+                  </m:r>
+                  <m:r>
+                    <w:rPr>
+                      <w:rFonts w:ascii="Cambria Math" w:hAnsi="Cambria Math"/>
+                    </w:rPr>
+                    <m:t>s</m:t>
                   </m:r>
                 </m:sub>
               </m:sSub>
@@ -1196,13 +1220,7 @@
                 <w:rPr>
                   <w:rFonts w:ascii="Cambria Math" w:eastAsiaTheme="minorEastAsia" w:hAnsi="Cambria Math"/>
                 </w:rPr>
-                <m:t>π</m:t>
-              </m:r>
-              <m:r>
-                <w:rPr>
-                  <w:rFonts w:ascii="Cambria Math" w:eastAsiaTheme="minorEastAsia" w:hAnsi="Cambria Math"/>
-                </w:rPr>
-                <m:t>d</m:t>
+                <m:t>πd</m:t>
               </m:r>
               <m:sSup>
                 <m:sSupPr>
@@ -1296,7 +1314,13 @@
                     <w:rPr>
                       <w:rFonts w:ascii="Cambria Math" w:hAnsi="Cambria Math"/>
                     </w:rPr>
-                    <m:t>sy</m:t>
+                    <m:t>y</m:t>
+                  </m:r>
+                  <m:r>
+                    <w:rPr>
+                      <w:rFonts w:ascii="Cambria Math" w:hAnsi="Cambria Math"/>
+                    </w:rPr>
+                    <m:t>s</m:t>
                   </m:r>
                 </m:sub>
               </m:sSub>
@@ -1492,7 +1516,13 @@
                     <w:rPr>
                       <w:rFonts w:ascii="Cambria Math" w:hAnsi="Cambria Math"/>
                     </w:rPr>
-                    <m:t>sy</m:t>
+                    <m:t>y</m:t>
+                  </m:r>
+                  <m:r>
+                    <w:rPr>
+                      <w:rFonts w:ascii="Cambria Math" w:hAnsi="Cambria Math"/>
+                    </w:rPr>
+                    <m:t>s</m:t>
                   </m:r>
                 </m:sub>
               </m:sSub>

</xml_diff>